<commit_message>
Reportes del Director Asesor Estudiante sin Word
</commit_message>
<xml_diff>
--- a/storage/Observaciones.docx
+++ b/storage/Observaciones.docx
@@ -8,9 +8,9 @@
       </w:pPr>
       <w:r>
         <w:rPr>
-          <w:rStyle w:val="MODIFICAR TITULO"/>
-        </w:rPr>
-        <w:t xml:space="preserve">2022-06-30</w:t>
+          <w:rStyle w:val="mal"/>
+        </w:rPr>
+        <w:t xml:space="preserve">2022-12-25</w:t>
       </w:r>
     </w:p>
     <w:p>
@@ -30,9 +30,9 @@
       </w:pPr>
       <w:r>
         <w:rPr>
-          <w:rStyle w:val="MODIFICAR TITULO"/>
-        </w:rPr>
-        <w:t xml:space="preserve">1era observacion</w:t>
+          <w:rStyle w:val="mal"/>
+        </w:rPr>
+        <w:t xml:space="preserve">Observacion #1</w:t>
       </w:r>
     </w:p>
     <w:p>
@@ -43,7 +43,7 @@
         <w:rPr>
           <w:rStyle w:val="titulos"/>
         </w:rPr>
-        <w:t xml:space="preserve">Codigo Egresado: 1020501517</w:t>
+        <w:t xml:space="preserve">Codigo Egresado: 1010500116</w:t>
       </w:r>
     </w:p>
     <w:p>
@@ -54,7 +54,7 @@
         <w:rPr>
           <w:rStyle w:val="titulos"/>
         </w:rPr>
-        <w:t xml:space="preserve">Egresado: ENRIQUE MENDEZ MINCHOLA</w:t>
+        <w:t xml:space="preserve">Egresado: AGULA WALTER DE LA CRUZ</w:t>
       </w:r>
     </w:p>
     <w:p>
@@ -76,7 +76,7 @@
         <w:rPr>
           <w:rStyle w:val="titulos"/>
         </w:rPr>
-        <w:t xml:space="preserve">Asesor: JUAN CARLOS MIRANDA ROBLES</w:t>
+        <w:t xml:space="preserve">Asesor: AUGUSTO RICARDO MORENO RODRIGUEZ</w:t>
       </w:r>
     </w:p>
     <w:p/>
@@ -94,14 +94,14 @@
       <w:pPr/>
       <w:r>
         <w:rPr/>
-        <w:t xml:space="preserve">EL RIESGO CLIMÁTICO Y SU IMPACTO CONTABLE EN LOS ACTIVOS NO FINANCIEROS DE LA EMPRESA AGOINDUSTRIAL HORTIFRUT, VIRÚ, 2022</w:t>
+        <w:t xml:space="preserve">Impacto de la COVID-19 en la gestión del capital de trabajo de la empresa HUEMURA S.A.C. de Trujillo Año 2022</w:t>
       </w:r>
     </w:p>
     <w:p>
       <w:pPr/>
       <w:r>
         <w:rPr/>
-        <w:t xml:space="preserve">Observacion: MODIFICAR TITULO</w:t>
+        <w:t xml:space="preserve">Observacion: mal</w:t>
       </w:r>
     </w:p>
     <w:sectPr>

</xml_diff>

<commit_message>
Implementacion de observaciones al presupuesto del proy
</commit_message>
<xml_diff>
--- a/storage/Observaciones.docx
+++ b/storage/Observaciones.docx
@@ -7,10 +7,8 @@
         <w:pStyle w:val="styleFecha"/>
       </w:pPr>
       <w:r>
-        <w:rPr>
-          <w:rStyle w:val="mal"/>
-        </w:rPr>
-        <w:t xml:space="preserve">2022-12-25</w:t>
+        <w:rPr/>
+        <w:t xml:space="preserve">2023-05-10</w:t>
       </w:r>
     </w:p>
     <w:p>
@@ -29,10 +27,8 @@
         <w:pStyle w:val="styleTitulos"/>
       </w:pPr>
       <w:r>
-        <w:rPr>
-          <w:rStyle w:val="mal"/>
-        </w:rPr>
-        <w:t xml:space="preserve">Observacion #1</w:t>
+        <w:rPr/>
+        <w:t xml:space="preserve">Observacion #3</w:t>
       </w:r>
     </w:p>
     <w:p>
@@ -87,21 +83,83 @@
         <w:rPr>
           <w:rStyle w:val="titulos"/>
         </w:rPr>
-        <w:t xml:space="preserve">TITULO</w:t>
-      </w:r>
-    </w:p>
-    <w:p>
-      <w:pPr/>
-      <w:r>
-        <w:rPr/>
-        <w:t xml:space="preserve">Impacto de la COVID-19 en la gestión del capital de trabajo de la empresa HUEMURA S.A.C. de Trujillo Año 2022</w:t>
-      </w:r>
-    </w:p>
-    <w:p>
-      <w:pPr/>
-      <w:r>
-        <w:rPr/>
-        <w:t xml:space="preserve">Observacion: mal</w:t>
+        <w:t xml:space="preserve">RECURSOS</w:t>
+      </w:r>
+    </w:p>
+    <w:p>
+      <w:pPr/>
+      <w:r>
+        <w:rPr/>
+        <w:t xml:space="preserve">Tipo: Servicios, Subtipo: , Descripcion: asdsadsadasd</w:t>
+      </w:r>
+    </w:p>
+    <w:p>
+      <w:pPr/>
+      <w:r>
+        <w:rPr/>
+        <w:t xml:space="preserve">Tipo: Bienes, Subtipo: De consumo, Descripcion: sadsad</w:t>
+      </w:r>
+    </w:p>
+    <w:p>
+      <w:pPr/>
+      <w:r>
+        <w:rPr/>
+        <w:t xml:space="preserve">sadasdasd</w:t>
+      </w:r>
+    </w:p>
+    <w:p>
+      <w:pPr/>
+      <w:r>
+        <w:rPr>
+          <w:rStyle w:val="titulos"/>
+        </w:rPr>
+        <w:t xml:space="preserve">FORMULACION DEL PROBLEMA</w:t>
+      </w:r>
+    </w:p>
+    <w:p>
+      <w:pPr/>
+      <w:r>
+        <w:rPr/>
+        <w:t xml:space="preserve">asdasdasdasd</w:t>
+      </w:r>
+    </w:p>
+    <w:p>
+      <w:pPr/>
+      <w:r>
+        <w:rPr/>
+        <w:t xml:space="preserve">Observacion: asdasdsad</w:t>
+      </w:r>
+    </w:p>
+    <w:p>
+      <w:pPr/>
+      <w:r>
+        <w:rPr>
+          <w:rStyle w:val="titulos"/>
+        </w:rPr>
+        <w:t xml:space="preserve">REFERENCIAS</w:t>
+      </w:r>
+    </w:p>
+    <w:p>
+      <w:pPr/>
+      <w:r>
+        <w:rPr/>
+        <w:t xml:space="preserve">Observacion: asdsadasd</w:t>
+      </w:r>
+    </w:p>
+    <w:p>
+      <w:pPr/>
+      <w:r>
+        <w:rPr>
+          <w:rStyle w:val="titulos"/>
+        </w:rPr>
+        <w:t xml:space="preserve">MATRIZ OPERACIONAL</w:t>
+      </w:r>
+    </w:p>
+    <w:p>
+      <w:pPr/>
+      <w:r>
+        <w:rPr/>
+        <w:t xml:space="preserve">Observacion: sadsadasdasd</w:t>
       </w:r>
     </w:p>
     <w:sectPr>

</xml_diff>